<commit_message>
Updated experience and skills.
</commit_message>
<xml_diff>
--- a/Cover_Letter.docx
+++ b/Cover_Letter.docx
@@ -6,351 +6,140 @@
       <w:pPr>
         <w:jc w:val="both"/>
         <w:rPr>
-          <w:rFonts w:ascii="Times New Roman" w:hAnsi="Times New Roman"/>
-          <w:b/>
-          <w:spacing w:val="10"/>
-          <w:sz w:val="20"/>
-          <w:szCs w:val="20"/>
-        </w:rPr>
-      </w:pPr>
-      <w:r>
-        <w:rPr>
-          <w:rFonts w:ascii="Times New Roman" w:hAnsi="Times New Roman"/>
-          <w:b/>
-          <w:spacing w:val="10"/>
-          <w:sz w:val="20"/>
-          <w:szCs w:val="20"/>
-        </w:rPr>
-        <w:t>Ishwarachandra Gowtham</w:t>
-      </w:r>
-    </w:p>
-    <w:p>
-      <w:pPr>
-        <w:jc w:val="both"/>
-        <w:rPr>
-          <w:rFonts w:ascii="Times New Roman" w:hAnsi="Times New Roman"/>
-          <w:b/>
-          <w:spacing w:val="10"/>
-          <w:sz w:val="20"/>
-          <w:szCs w:val="20"/>
-        </w:rPr>
-      </w:pPr>
-      <w:r>
-        <w:rPr>
-          <w:rFonts w:ascii="Times New Roman" w:hAnsi="Times New Roman"/>
-          <w:b/>
-          <w:spacing w:val="10"/>
-          <w:sz w:val="20"/>
-          <w:szCs w:val="20"/>
-        </w:rPr>
-        <w:t>No. 1098/1204, 1st 'E' Main, 8th Cross, Girinagar 2nd Phase</w:t>
-      </w:r>
-    </w:p>
-    <w:p>
-      <w:pPr>
-        <w:jc w:val="both"/>
-        <w:rPr>
-          <w:rFonts w:ascii="Times New Roman" w:hAnsi="Times New Roman"/>
-          <w:b/>
-          <w:spacing w:val="10"/>
-          <w:sz w:val="20"/>
-          <w:szCs w:val="20"/>
-        </w:rPr>
-      </w:pPr>
-      <w:r>
-        <w:rPr>
-          <w:rFonts w:ascii="Times New Roman" w:hAnsi="Times New Roman"/>
-          <w:b/>
-          <w:spacing w:val="10"/>
-          <w:sz w:val="20"/>
-          <w:szCs w:val="20"/>
-        </w:rPr>
-        <w:t>Bengaluru, Karnataka - 560085</w:t>
-      </w:r>
-    </w:p>
-    <w:p>
-      <w:pPr>
-        <w:jc w:val="both"/>
-        <w:rPr>
-          <w:rFonts w:ascii="Times New Roman" w:hAnsi="Times New Roman"/>
-          <w:b/>
-          <w:spacing w:val="10"/>
-          <w:sz w:val="20"/>
-          <w:szCs w:val="20"/>
-        </w:rPr>
-      </w:pPr>
-      <w:r>
-        <w:rPr>
-          <w:rFonts w:ascii="Times New Roman" w:hAnsi="Times New Roman"/>
-          <w:b/>
-          <w:spacing w:val="10"/>
-          <w:sz w:val="20"/>
-          <w:szCs w:val="20"/>
-        </w:rPr>
-        <w:t>+91-9886352938</w:t>
-      </w:r>
-    </w:p>
-    <w:p>
-      <w:pPr>
-        <w:jc w:val="both"/>
-        <w:rPr>
-          <w:rFonts w:ascii="Times New Roman" w:hAnsi="Times New Roman"/>
-          <w:b/>
-          <w:spacing w:val="10"/>
-          <w:sz w:val="20"/>
-          <w:szCs w:val="20"/>
-        </w:rPr>
-      </w:pPr>
-      <w:r>
-        <w:rPr>
-          <w:rFonts w:ascii="Times New Roman" w:hAnsi="Times New Roman"/>
-          <w:b/>
-          <w:spacing w:val="10"/>
-          <w:sz w:val="20"/>
-          <w:szCs w:val="20"/>
-        </w:rPr>
-        <w:t>ic.gowtham@gmail.com</w:t>
-      </w:r>
-    </w:p>
-    <w:p>
-      <w:pPr>
-        <w:jc w:val="both"/>
-        <w:rPr>
-          <w:rFonts w:ascii="Times New Roman" w:hAnsi="Times New Roman"/>
-          <w:b/>
-          <w:spacing w:val="10"/>
-          <w:sz w:val="20"/>
-          <w:szCs w:val="20"/>
-        </w:rPr>
-      </w:pPr>
-    </w:p>
-    <w:p>
-      <w:pPr>
-        <w:jc w:val="both"/>
-        <w:rPr>
-          <w:rFonts w:ascii="Times New Roman" w:hAnsi="Times New Roman"/>
-          <w:b/>
-          <w:spacing w:val="10"/>
-          <w:sz w:val="20"/>
-          <w:szCs w:val="20"/>
-        </w:rPr>
-      </w:pPr>
-    </w:p>
-    <w:p>
-      <w:pPr>
-        <w:jc w:val="both"/>
-        <w:rPr>
-          <w:rFonts w:ascii="Times New Roman" w:hAnsi="Times New Roman"/>
-          <w:b/>
-          <w:spacing w:val="10"/>
-          <w:sz w:val="20"/>
-          <w:szCs w:val="20"/>
-        </w:rPr>
-      </w:pPr>
-      <w:r>
-        <w:rPr>
-          <w:rFonts w:ascii="Times New Roman" w:hAnsi="Times New Roman"/>
-          <w:b/>
-          <w:spacing w:val="10"/>
-          <w:sz w:val="20"/>
-          <w:szCs w:val="20"/>
-        </w:rPr>
-        <w:t>To Whom</w:t>
-      </w:r>
-      <w:r>
-        <w:rPr>
-          <w:rFonts w:ascii="Times New Roman" w:hAnsi="Times New Roman"/>
-          <w:b/>
-          <w:spacing w:val="10"/>
-          <w:sz w:val="20"/>
-          <w:szCs w:val="20"/>
-        </w:rPr>
-        <w:t>soever</w:t>
-      </w:r>
-      <w:r>
-        <w:rPr>
-          <w:rFonts w:ascii="Times New Roman" w:hAnsi="Times New Roman"/>
-          <w:b/>
-          <w:spacing w:val="10"/>
-          <w:sz w:val="20"/>
-          <w:szCs w:val="20"/>
-        </w:rPr>
-        <w:t xml:space="preserve"> It May Concern</w:t>
-      </w:r>
-    </w:p>
-    <w:p>
-      <w:pPr>
-        <w:jc w:val="both"/>
-        <w:rPr>
-          <w:rFonts w:ascii="Times New Roman" w:hAnsi="Times New Roman"/>
-          <w:b/>
-          <w:spacing w:val="10"/>
-          <w:sz w:val="20"/>
-          <w:szCs w:val="20"/>
-        </w:rPr>
-      </w:pPr>
-    </w:p>
-    <w:p>
-      <w:pPr>
-        <w:jc w:val="both"/>
-        <w:rPr>
-          <w:rFonts w:ascii="Times New Roman" w:hAnsi="Times New Roman"/>
-          <w:b/>
-          <w:spacing w:val="10"/>
-          <w:sz w:val="20"/>
-          <w:szCs w:val="20"/>
-        </w:rPr>
-      </w:pPr>
-    </w:p>
-    <w:p>
-      <w:pPr>
-        <w:jc w:val="both"/>
-        <w:rPr>
-          <w:rFonts w:ascii="Times New Roman" w:hAnsi="Times New Roman"/>
-          <w:b/>
-          <w:spacing w:val="10"/>
-          <w:sz w:val="20"/>
-          <w:szCs w:val="20"/>
-        </w:rPr>
-      </w:pPr>
-      <w:r>
-        <w:rPr>
-          <w:rFonts w:ascii="Times New Roman" w:hAnsi="Times New Roman"/>
-          <w:b/>
-          <w:spacing w:val="10"/>
-          <w:sz w:val="20"/>
-          <w:szCs w:val="20"/>
-        </w:rPr>
-        <w:t>I am a hard-working and determined professional seeking an opportunity to succeed in a dynamic company such as yours. I am confident that my knowledge, ability and experience allow me to deliver successful results for any company in a range of software development positions.</w:t>
-      </w:r>
-    </w:p>
-    <w:p>
-      <w:pPr>
-        <w:jc w:val="both"/>
-        <w:rPr>
-          <w:rFonts w:ascii="Times New Roman" w:hAnsi="Times New Roman"/>
-          <w:b/>
-          <w:spacing w:val="10"/>
-          <w:sz w:val="20"/>
-          <w:szCs w:val="20"/>
-        </w:rPr>
-      </w:pPr>
-    </w:p>
-    <w:p>
-      <w:pPr>
-        <w:jc w:val="both"/>
-        <w:rPr>
-          <w:rFonts w:ascii="Times New Roman" w:hAnsi="Times New Roman"/>
-          <w:b/>
-          <w:spacing w:val="10"/>
-          <w:sz w:val="20"/>
-          <w:szCs w:val="20"/>
-        </w:rPr>
-      </w:pPr>
-      <w:r>
-        <w:rPr>
-          <w:rFonts w:ascii="Times New Roman" w:hAnsi="Times New Roman"/>
-          <w:b/>
-          <w:spacing w:val="10"/>
-          <w:sz w:val="20"/>
-          <w:szCs w:val="20"/>
-        </w:rPr>
-        <w:t>My work history has provided me a variety of skills which allow me to relate to all levels of software development, to a variety of positions, and work successfully with a diversity of personalities, customers, and end-users.</w:t>
-      </w:r>
-    </w:p>
-    <w:p>
-      <w:pPr>
-        <w:jc w:val="both"/>
-        <w:rPr>
-          <w:rFonts w:ascii="Times New Roman" w:hAnsi="Times New Roman"/>
-          <w:b/>
-          <w:spacing w:val="10"/>
-          <w:sz w:val="20"/>
-          <w:szCs w:val="20"/>
-        </w:rPr>
-      </w:pPr>
-    </w:p>
-    <w:p>
-      <w:pPr>
-        <w:jc w:val="both"/>
-        <w:rPr>
-          <w:rFonts w:ascii="Times New Roman" w:hAnsi="Times New Roman"/>
-          <w:b/>
-          <w:spacing w:val="10"/>
-          <w:sz w:val="20"/>
-          <w:szCs w:val="20"/>
-        </w:rPr>
-      </w:pPr>
-      <w:r>
-        <w:rPr>
-          <w:rFonts w:ascii="Times New Roman" w:hAnsi="Times New Roman"/>
-          <w:b/>
-          <w:spacing w:val="10"/>
-          <w:sz w:val="20"/>
-          <w:szCs w:val="20"/>
-        </w:rPr>
-        <w:t>I am a hands-on Software Developer with close to 1</w:t>
-      </w:r>
-      <w:r>
-        <w:rPr>
-          <w:rFonts w:ascii="Times New Roman" w:hAnsi="Times New Roman"/>
-          <w:b/>
-          <w:spacing w:val="10"/>
-          <w:sz w:val="20"/>
-          <w:szCs w:val="20"/>
-        </w:rPr>
-        <w:t>3</w:t>
-      </w:r>
-      <w:r>
-        <w:rPr>
-          <w:rFonts w:ascii="Times New Roman" w:hAnsi="Times New Roman"/>
-          <w:b/>
-          <w:spacing w:val="10"/>
-          <w:sz w:val="20"/>
-          <w:szCs w:val="20"/>
-        </w:rPr>
-        <w:t xml:space="preserve"> years of software design, development, and support experience. I have developed console, client, database, and web applications using various programming and scripting languages like </w:t>
-      </w:r>
-      <w:r>
-        <w:rPr>
-          <w:rFonts w:ascii="Times New Roman" w:hAnsi="Times New Roman"/>
-          <w:b/>
-          <w:spacing w:val="10"/>
-          <w:sz w:val="20"/>
-          <w:szCs w:val="20"/>
-        </w:rPr>
-        <w:t xml:space="preserve">Python, </w:t>
-      </w:r>
-      <w:r>
-        <w:rPr>
-          <w:rFonts w:ascii="Times New Roman" w:hAnsi="Times New Roman"/>
-          <w:b/>
-          <w:spacing w:val="10"/>
-          <w:sz w:val="20"/>
-          <w:szCs w:val="20"/>
-        </w:rPr>
-        <w:t xml:space="preserve">Java, PL/SQL, Perl, Shell, C++ and C. </w:t>
-      </w:r>
-    </w:p>
-    <w:p>
-      <w:pPr>
-        <w:jc w:val="both"/>
-        <w:rPr>
-          <w:rFonts w:ascii="Times New Roman" w:hAnsi="Times New Roman"/>
-          <w:b/>
-          <w:spacing w:val="10"/>
-          <w:sz w:val="20"/>
-          <w:szCs w:val="20"/>
-        </w:rPr>
-      </w:pPr>
+          <w:rFonts w:ascii="Arial" w:hAnsi="Arial" w:cs="Arial"/>
+          <w:spacing w:val="10"/>
+          <w:sz w:val="20"/>
+          <w:szCs w:val="20"/>
+        </w:rPr>
+      </w:pPr>
+      <w:r>
+        <w:rPr>
+          <w:rFonts w:ascii="Arial" w:hAnsi="Arial" w:cs="Arial"/>
+          <w:spacing w:val="10"/>
+          <w:sz w:val="20"/>
+          <w:szCs w:val="20"/>
+        </w:rPr>
+        <w:t>Ishwarachand</w:t>
+      </w:r>
       <w:bookmarkStart w:id="0" w:name="_GoBack"/>
       <w:bookmarkEnd w:id="0"/>
-    </w:p>
-    <w:p>
-      <w:pPr>
-        <w:jc w:val="both"/>
-        <w:rPr>
-          <w:rFonts w:ascii="Times New Roman" w:hAnsi="Times New Roman"/>
+      <w:r>
+        <w:rPr>
+          <w:rFonts w:ascii="Arial" w:hAnsi="Arial" w:cs="Arial"/>
+          <w:spacing w:val="10"/>
+          <w:sz w:val="20"/>
+          <w:szCs w:val="20"/>
+        </w:rPr>
+        <w:t>ra Gowtham</w:t>
+      </w:r>
+    </w:p>
+    <w:p>
+      <w:pPr>
+        <w:jc w:val="both"/>
+        <w:rPr>
+          <w:rFonts w:ascii="Arial" w:hAnsi="Arial" w:cs="Arial"/>
+          <w:spacing w:val="10"/>
+          <w:sz w:val="20"/>
+          <w:szCs w:val="20"/>
+        </w:rPr>
+      </w:pPr>
+      <w:r>
+        <w:rPr>
+          <w:rFonts w:ascii="Arial" w:hAnsi="Arial" w:cs="Arial"/>
+          <w:spacing w:val="10"/>
+          <w:sz w:val="20"/>
+          <w:szCs w:val="20"/>
+        </w:rPr>
+        <w:t>No. 1098/1204, 1st 'E' Main, 8th Cross, Girinagar 2nd Phase</w:t>
+      </w:r>
+    </w:p>
+    <w:p>
+      <w:pPr>
+        <w:jc w:val="both"/>
+        <w:rPr>
+          <w:rFonts w:ascii="Arial" w:hAnsi="Arial" w:cs="Arial"/>
+          <w:spacing w:val="10"/>
+          <w:sz w:val="20"/>
+          <w:szCs w:val="20"/>
+        </w:rPr>
+      </w:pPr>
+      <w:r>
+        <w:rPr>
+          <w:rFonts w:ascii="Arial" w:hAnsi="Arial" w:cs="Arial"/>
+          <w:spacing w:val="10"/>
+          <w:sz w:val="20"/>
+          <w:szCs w:val="20"/>
+        </w:rPr>
+        <w:t>Bengaluru, Karnataka - 560085</w:t>
+      </w:r>
+    </w:p>
+    <w:p>
+      <w:pPr>
+        <w:jc w:val="both"/>
+        <w:rPr>
+          <w:rFonts w:ascii="Arial" w:hAnsi="Arial" w:cs="Arial"/>
+          <w:spacing w:val="10"/>
+          <w:sz w:val="20"/>
+          <w:szCs w:val="20"/>
+        </w:rPr>
+      </w:pPr>
+      <w:r>
+        <w:rPr>
+          <w:rFonts w:ascii="Arial" w:hAnsi="Arial" w:cs="Arial"/>
+          <w:spacing w:val="10"/>
+          <w:sz w:val="20"/>
+          <w:szCs w:val="20"/>
+        </w:rPr>
+        <w:t>+91-9886352938</w:t>
+      </w:r>
+    </w:p>
+    <w:p>
+      <w:pPr>
+        <w:jc w:val="both"/>
+        <w:rPr>
+          <w:rFonts w:ascii="Arial" w:hAnsi="Arial" w:cs="Arial"/>
+          <w:spacing w:val="10"/>
+          <w:sz w:val="20"/>
+          <w:szCs w:val="20"/>
+        </w:rPr>
+      </w:pPr>
+      <w:r>
+        <w:rPr>
+          <w:rFonts w:ascii="Arial" w:hAnsi="Arial" w:cs="Arial"/>
+          <w:spacing w:val="10"/>
+          <w:sz w:val="20"/>
+          <w:szCs w:val="20"/>
+        </w:rPr>
+        <w:t>ic.gowtham@gmail.com</w:t>
+      </w:r>
+    </w:p>
+    <w:p>
+      <w:pPr>
+        <w:jc w:val="both"/>
+        <w:rPr>
+          <w:rFonts w:ascii="Arial" w:hAnsi="Arial" w:cs="Arial"/>
+          <w:spacing w:val="10"/>
+          <w:sz w:val="20"/>
+          <w:szCs w:val="20"/>
+        </w:rPr>
+      </w:pPr>
+    </w:p>
+    <w:p>
+      <w:pPr>
+        <w:jc w:val="both"/>
+        <w:rPr>
+          <w:rFonts w:ascii="Arial" w:hAnsi="Arial" w:cs="Arial"/>
+          <w:spacing w:val="10"/>
+          <w:sz w:val="20"/>
+          <w:szCs w:val="20"/>
+        </w:rPr>
+      </w:pPr>
+    </w:p>
+    <w:p>
+      <w:pPr>
+        <w:jc w:val="both"/>
+        <w:rPr>
+          <w:rFonts w:ascii="Arial" w:hAnsi="Arial" w:cs="Arial"/>
           <w:b/>
           <w:spacing w:val="10"/>
           <w:sz w:val="20"/>
@@ -359,12 +148,322 @@
       </w:pPr>
       <w:r>
         <w:rPr>
-          <w:rFonts w:ascii="Times New Roman" w:hAnsi="Times New Roman"/>
+          <w:rFonts w:ascii="Arial" w:hAnsi="Arial" w:cs="Arial"/>
           <w:b/>
           <w:spacing w:val="10"/>
           <w:sz w:val="20"/>
           <w:szCs w:val="20"/>
         </w:rPr>
+        <w:t>To Whom</w:t>
+      </w:r>
+      <w:r>
+        <w:rPr>
+          <w:rFonts w:ascii="Arial" w:hAnsi="Arial" w:cs="Arial"/>
+          <w:b/>
+          <w:spacing w:val="10"/>
+          <w:sz w:val="20"/>
+          <w:szCs w:val="20"/>
+        </w:rPr>
+        <w:t>soever</w:t>
+      </w:r>
+      <w:r>
+        <w:rPr>
+          <w:rFonts w:ascii="Arial" w:hAnsi="Arial" w:cs="Arial"/>
+          <w:b/>
+          <w:spacing w:val="10"/>
+          <w:sz w:val="20"/>
+          <w:szCs w:val="20"/>
+        </w:rPr>
+        <w:t xml:space="preserve"> It May Concern</w:t>
+      </w:r>
+    </w:p>
+    <w:p>
+      <w:pPr>
+        <w:jc w:val="both"/>
+        <w:rPr>
+          <w:rFonts w:ascii="Arial" w:hAnsi="Arial" w:cs="Arial"/>
+          <w:spacing w:val="10"/>
+          <w:sz w:val="20"/>
+          <w:szCs w:val="20"/>
+        </w:rPr>
+      </w:pPr>
+    </w:p>
+    <w:p>
+      <w:pPr>
+        <w:jc w:val="both"/>
+        <w:rPr>
+          <w:rFonts w:ascii="Arial" w:hAnsi="Arial" w:cs="Arial"/>
+          <w:spacing w:val="10"/>
+          <w:sz w:val="20"/>
+          <w:szCs w:val="20"/>
+        </w:rPr>
+      </w:pPr>
+    </w:p>
+    <w:p>
+      <w:pPr>
+        <w:jc w:val="both"/>
+        <w:rPr>
+          <w:rFonts w:ascii="Arial" w:hAnsi="Arial" w:cs="Arial"/>
+          <w:spacing w:val="10"/>
+          <w:sz w:val="20"/>
+          <w:szCs w:val="20"/>
+        </w:rPr>
+      </w:pPr>
+      <w:r>
+        <w:rPr>
+          <w:rFonts w:ascii="Arial" w:hAnsi="Arial" w:cs="Arial"/>
+          <w:spacing w:val="10"/>
+          <w:sz w:val="20"/>
+          <w:szCs w:val="20"/>
+        </w:rPr>
+        <w:t>I am a hard-working and determined professional seeking an opportunity to succeed in a dynamic company such as yours. I am confident that my knowledge, ability and experience allow me to deliver successful results for any company in a range of software development positions.</w:t>
+      </w:r>
+    </w:p>
+    <w:p>
+      <w:pPr>
+        <w:jc w:val="both"/>
+        <w:rPr>
+          <w:rFonts w:ascii="Arial" w:hAnsi="Arial" w:cs="Arial"/>
+          <w:spacing w:val="10"/>
+          <w:sz w:val="20"/>
+          <w:szCs w:val="20"/>
+        </w:rPr>
+      </w:pPr>
+    </w:p>
+    <w:p>
+      <w:pPr>
+        <w:jc w:val="both"/>
+        <w:rPr>
+          <w:rFonts w:ascii="Arial" w:hAnsi="Arial" w:cs="Arial"/>
+          <w:spacing w:val="10"/>
+          <w:sz w:val="20"/>
+          <w:szCs w:val="20"/>
+        </w:rPr>
+      </w:pPr>
+      <w:r>
+        <w:rPr>
+          <w:rFonts w:ascii="Arial" w:hAnsi="Arial" w:cs="Arial"/>
+          <w:spacing w:val="10"/>
+          <w:sz w:val="20"/>
+          <w:szCs w:val="20"/>
+        </w:rPr>
+        <w:t>My work history has provided me a variety of skills which allow me to relate to all levels of software development, to a variety of positions, and work successfully with a diversity of personalities, customers, and end-users.</w:t>
+      </w:r>
+    </w:p>
+    <w:p>
+      <w:pPr>
+        <w:jc w:val="both"/>
+        <w:rPr>
+          <w:rFonts w:ascii="Arial" w:hAnsi="Arial" w:cs="Arial"/>
+          <w:spacing w:val="10"/>
+          <w:sz w:val="20"/>
+          <w:szCs w:val="20"/>
+        </w:rPr>
+      </w:pPr>
+    </w:p>
+    <w:p>
+      <w:pPr>
+        <w:jc w:val="both"/>
+        <w:rPr>
+          <w:rFonts w:ascii="Arial" w:hAnsi="Arial" w:cs="Arial"/>
+          <w:spacing w:val="10"/>
+          <w:sz w:val="20"/>
+          <w:szCs w:val="20"/>
+        </w:rPr>
+      </w:pPr>
+      <w:r>
+        <w:rPr>
+          <w:rFonts w:ascii="Arial" w:hAnsi="Arial" w:cs="Arial"/>
+          <w:spacing w:val="10"/>
+          <w:sz w:val="20"/>
+          <w:szCs w:val="20"/>
+        </w:rPr>
+        <w:t xml:space="preserve">I am a hands-on Software Developer with </w:t>
+      </w:r>
+      <w:r>
+        <w:rPr>
+          <w:rFonts w:ascii="Arial" w:hAnsi="Arial" w:cs="Arial"/>
+          <w:spacing w:val="10"/>
+          <w:sz w:val="20"/>
+          <w:szCs w:val="20"/>
+        </w:rPr>
+        <w:t>over</w:t>
+      </w:r>
+      <w:r>
+        <w:rPr>
+          <w:rFonts w:ascii="Arial" w:hAnsi="Arial" w:cs="Arial"/>
+          <w:spacing w:val="10"/>
+          <w:sz w:val="20"/>
+          <w:szCs w:val="20"/>
+        </w:rPr>
+        <w:t xml:space="preserve"> 1</w:t>
+      </w:r>
+      <w:r>
+        <w:rPr>
+          <w:rFonts w:ascii="Arial" w:hAnsi="Arial" w:cs="Arial"/>
+          <w:spacing w:val="10"/>
+          <w:sz w:val="20"/>
+          <w:szCs w:val="20"/>
+        </w:rPr>
+        <w:t>3</w:t>
+      </w:r>
+      <w:r>
+        <w:rPr>
+          <w:rFonts w:ascii="Arial" w:hAnsi="Arial" w:cs="Arial"/>
+          <w:spacing w:val="10"/>
+          <w:sz w:val="20"/>
+          <w:szCs w:val="20"/>
+        </w:rPr>
+        <w:t xml:space="preserve"> years of </w:t>
+      </w:r>
+      <w:r>
+        <w:rPr>
+          <w:rFonts w:ascii="Arial" w:hAnsi="Arial" w:cs="Arial"/>
+          <w:spacing w:val="10"/>
+          <w:sz w:val="20"/>
+          <w:szCs w:val="20"/>
+        </w:rPr>
+        <w:t xml:space="preserve">diverse </w:t>
+      </w:r>
+      <w:r>
+        <w:rPr>
+          <w:rFonts w:ascii="Arial" w:hAnsi="Arial" w:cs="Arial"/>
+          <w:spacing w:val="10"/>
+          <w:sz w:val="20"/>
+          <w:szCs w:val="20"/>
+        </w:rPr>
+        <w:t>experience</w:t>
+      </w:r>
+      <w:r>
+        <w:rPr>
+          <w:rFonts w:ascii="Arial" w:hAnsi="Arial" w:cs="Arial"/>
+          <w:spacing w:val="10"/>
+          <w:sz w:val="20"/>
+          <w:szCs w:val="20"/>
+        </w:rPr>
+        <w:t xml:space="preserve"> in </w:t>
+      </w:r>
+      <w:r>
+        <w:rPr>
+          <w:rFonts w:ascii="Arial" w:hAnsi="Arial" w:cs="Arial"/>
+          <w:spacing w:val="10"/>
+          <w:sz w:val="20"/>
+          <w:szCs w:val="20"/>
+        </w:rPr>
+        <w:t>software design</w:t>
+      </w:r>
+      <w:r>
+        <w:rPr>
+          <w:rFonts w:ascii="Arial" w:hAnsi="Arial" w:cs="Arial"/>
+          <w:spacing w:val="10"/>
+          <w:sz w:val="20"/>
+          <w:szCs w:val="20"/>
+        </w:rPr>
+        <w:t xml:space="preserve"> and </w:t>
+      </w:r>
+      <w:r>
+        <w:rPr>
+          <w:rFonts w:ascii="Arial" w:hAnsi="Arial" w:cs="Arial"/>
+          <w:spacing w:val="10"/>
+          <w:sz w:val="20"/>
+          <w:szCs w:val="20"/>
+        </w:rPr>
+        <w:t>development</w:t>
+      </w:r>
+      <w:r>
+        <w:rPr>
+          <w:rFonts w:ascii="Arial" w:hAnsi="Arial" w:cs="Arial"/>
+          <w:spacing w:val="10"/>
+          <w:sz w:val="20"/>
+          <w:szCs w:val="20"/>
+        </w:rPr>
+        <w:t xml:space="preserve">. </w:t>
+      </w:r>
+      <w:r>
+        <w:rPr>
+          <w:rFonts w:ascii="Arial" w:hAnsi="Arial" w:cs="Arial"/>
+          <w:spacing w:val="10"/>
+          <w:sz w:val="20"/>
+          <w:szCs w:val="20"/>
+        </w:rPr>
+        <w:t xml:space="preserve">I have developed console, client, database, and web applications using various programming and scripting languages like </w:t>
+      </w:r>
+      <w:r>
+        <w:rPr>
+          <w:rFonts w:ascii="Arial" w:hAnsi="Arial" w:cs="Arial"/>
+          <w:spacing w:val="10"/>
+          <w:sz w:val="20"/>
+          <w:szCs w:val="20"/>
+        </w:rPr>
+        <w:t xml:space="preserve">Python, </w:t>
+      </w:r>
+      <w:r>
+        <w:rPr>
+          <w:rFonts w:ascii="Arial" w:hAnsi="Arial" w:cs="Arial"/>
+          <w:spacing w:val="10"/>
+          <w:sz w:val="20"/>
+          <w:szCs w:val="20"/>
+        </w:rPr>
+        <w:t xml:space="preserve">Java, </w:t>
+      </w:r>
+      <w:proofErr w:type="spellStart"/>
+      <w:r>
+        <w:rPr>
+          <w:rFonts w:ascii="Arial" w:hAnsi="Arial" w:cs="Arial"/>
+          <w:spacing w:val="10"/>
+          <w:sz w:val="20"/>
+          <w:szCs w:val="20"/>
+        </w:rPr>
+        <w:t>AngularJS</w:t>
+      </w:r>
+      <w:proofErr w:type="spellEnd"/>
+      <w:r>
+        <w:rPr>
+          <w:rFonts w:ascii="Arial" w:hAnsi="Arial" w:cs="Arial"/>
+          <w:spacing w:val="10"/>
+          <w:sz w:val="20"/>
+          <w:szCs w:val="20"/>
+        </w:rPr>
+        <w:t xml:space="preserve">, </w:t>
+      </w:r>
+      <w:r>
+        <w:rPr>
+          <w:rFonts w:ascii="Arial" w:hAnsi="Arial" w:cs="Arial"/>
+          <w:spacing w:val="10"/>
+          <w:sz w:val="20"/>
+          <w:szCs w:val="20"/>
+        </w:rPr>
+        <w:t xml:space="preserve">PL/SQL, Perl, Shell, C++ and C. </w:t>
+      </w:r>
+    </w:p>
+    <w:p>
+      <w:pPr>
+        <w:jc w:val="both"/>
+        <w:rPr>
+          <w:rFonts w:ascii="Arial" w:hAnsi="Arial" w:cs="Arial"/>
+          <w:spacing w:val="10"/>
+          <w:sz w:val="20"/>
+          <w:szCs w:val="20"/>
+        </w:rPr>
+      </w:pPr>
+    </w:p>
+    <w:p>
+      <w:pPr>
+        <w:jc w:val="both"/>
+        <w:rPr>
+          <w:rFonts w:ascii="Arial" w:hAnsi="Arial" w:cs="Arial"/>
+          <w:spacing w:val="10"/>
+          <w:sz w:val="20"/>
+          <w:szCs w:val="20"/>
+        </w:rPr>
+      </w:pPr>
+      <w:r>
+        <w:rPr>
+          <w:rFonts w:ascii="Arial" w:hAnsi="Arial" w:cs="Arial"/>
+          <w:spacing w:val="10"/>
+          <w:sz w:val="20"/>
+          <w:szCs w:val="20"/>
+        </w:rPr>
         <w:t>I am convinced that I can be an asset in any position requiring hard work, enthusiasm and reliability and I look forward to hearing from you in the near future.</w:t>
       </w:r>
     </w:p>
@@ -372,29 +471,26 @@
       <w:pPr>
         <w:jc w:val="both"/>
         <w:rPr>
-          <w:rFonts w:ascii="Times New Roman" w:hAnsi="Times New Roman"/>
-          <w:b/>
-          <w:spacing w:val="10"/>
-          <w:sz w:val="20"/>
-          <w:szCs w:val="20"/>
-        </w:rPr>
-      </w:pPr>
-    </w:p>
-    <w:p>
-      <w:pPr>
-        <w:jc w:val="both"/>
-        <w:rPr>
-          <w:rFonts w:ascii="Times New Roman" w:hAnsi="Times New Roman"/>
-          <w:b/>
-          <w:spacing w:val="10"/>
-          <w:sz w:val="20"/>
-          <w:szCs w:val="20"/>
-        </w:rPr>
-      </w:pPr>
-      <w:r>
-        <w:rPr>
-          <w:rFonts w:ascii="Times New Roman" w:hAnsi="Times New Roman"/>
-          <w:b/>
+          <w:rFonts w:ascii="Arial" w:hAnsi="Arial" w:cs="Arial"/>
+          <w:spacing w:val="10"/>
+          <w:sz w:val="20"/>
+          <w:szCs w:val="20"/>
+        </w:rPr>
+      </w:pPr>
+    </w:p>
+    <w:p>
+      <w:pPr>
+        <w:jc w:val="both"/>
+        <w:rPr>
+          <w:rFonts w:ascii="Arial" w:hAnsi="Arial" w:cs="Arial"/>
+          <w:spacing w:val="10"/>
+          <w:sz w:val="20"/>
+          <w:szCs w:val="20"/>
+        </w:rPr>
+      </w:pPr>
+      <w:r>
+        <w:rPr>
+          <w:rFonts w:ascii="Arial" w:hAnsi="Arial" w:cs="Arial"/>
           <w:spacing w:val="10"/>
           <w:sz w:val="20"/>
           <w:szCs w:val="20"/>
@@ -406,29 +502,26 @@
       <w:pPr>
         <w:jc w:val="both"/>
         <w:rPr>
-          <w:rFonts w:ascii="Times New Roman" w:hAnsi="Times New Roman"/>
-          <w:b/>
-          <w:spacing w:val="10"/>
-          <w:sz w:val="20"/>
-          <w:szCs w:val="20"/>
-        </w:rPr>
-      </w:pPr>
-    </w:p>
-    <w:p>
-      <w:pPr>
-        <w:jc w:val="both"/>
-        <w:rPr>
-          <w:rFonts w:ascii="Times New Roman" w:hAnsi="Times New Roman"/>
-          <w:b/>
-          <w:spacing w:val="10"/>
-          <w:sz w:val="20"/>
-          <w:szCs w:val="20"/>
-        </w:rPr>
-      </w:pPr>
-      <w:r>
-        <w:rPr>
-          <w:rFonts w:ascii="Times New Roman" w:hAnsi="Times New Roman"/>
-          <w:b/>
+          <w:rFonts w:ascii="Arial" w:hAnsi="Arial" w:cs="Arial"/>
+          <w:spacing w:val="10"/>
+          <w:sz w:val="20"/>
+          <w:szCs w:val="20"/>
+        </w:rPr>
+      </w:pPr>
+    </w:p>
+    <w:p>
+      <w:pPr>
+        <w:jc w:val="both"/>
+        <w:rPr>
+          <w:rFonts w:ascii="Arial" w:hAnsi="Arial" w:cs="Arial"/>
+          <w:spacing w:val="10"/>
+          <w:sz w:val="20"/>
+          <w:szCs w:val="20"/>
+        </w:rPr>
+      </w:pPr>
+      <w:r>
+        <w:rPr>
+          <w:rFonts w:ascii="Arial" w:hAnsi="Arial" w:cs="Arial"/>
           <w:spacing w:val="10"/>
           <w:sz w:val="20"/>
           <w:szCs w:val="20"/>
@@ -440,41 +533,37 @@
       <w:pPr>
         <w:jc w:val="both"/>
         <w:rPr>
-          <w:rFonts w:ascii="Times New Roman" w:hAnsi="Times New Roman"/>
-          <w:b/>
-          <w:spacing w:val="10"/>
-          <w:sz w:val="20"/>
-          <w:szCs w:val="20"/>
-        </w:rPr>
-      </w:pPr>
-    </w:p>
-    <w:p>
-      <w:pPr>
-        <w:jc w:val="both"/>
-        <w:rPr>
-          <w:rFonts w:ascii="Times New Roman" w:hAnsi="Times New Roman"/>
-          <w:b/>
-          <w:spacing w:val="10"/>
-          <w:sz w:val="20"/>
-          <w:szCs w:val="20"/>
-        </w:rPr>
-      </w:pPr>
-    </w:p>
-    <w:p>
-      <w:pPr>
-        <w:jc w:val="both"/>
-        <w:rPr>
-          <w:rFonts w:ascii="Times New Roman" w:hAnsi="Times New Roman"/>
-          <w:b/>
-          <w:spacing w:val="10"/>
-          <w:sz w:val="20"/>
-          <w:szCs w:val="20"/>
-        </w:rPr>
-      </w:pPr>
-      <w:r>
-        <w:rPr>
-          <w:rFonts w:ascii="Times New Roman" w:hAnsi="Times New Roman"/>
-          <w:b/>
+          <w:rFonts w:ascii="Arial" w:hAnsi="Arial" w:cs="Arial"/>
+          <w:spacing w:val="10"/>
+          <w:sz w:val="20"/>
+          <w:szCs w:val="20"/>
+        </w:rPr>
+      </w:pPr>
+    </w:p>
+    <w:p>
+      <w:pPr>
+        <w:jc w:val="both"/>
+        <w:rPr>
+          <w:rFonts w:ascii="Arial" w:hAnsi="Arial" w:cs="Arial"/>
+          <w:spacing w:val="10"/>
+          <w:sz w:val="20"/>
+          <w:szCs w:val="20"/>
+        </w:rPr>
+      </w:pPr>
+    </w:p>
+    <w:p>
+      <w:pPr>
+        <w:jc w:val="both"/>
+        <w:rPr>
+          <w:rFonts w:ascii="Arial" w:hAnsi="Arial" w:cs="Arial"/>
+          <w:spacing w:val="10"/>
+          <w:sz w:val="20"/>
+          <w:szCs w:val="20"/>
+        </w:rPr>
+      </w:pPr>
+      <w:r>
+        <w:rPr>
+          <w:rFonts w:ascii="Arial" w:hAnsi="Arial" w:cs="Arial"/>
           <w:spacing w:val="10"/>
           <w:sz w:val="20"/>
           <w:szCs w:val="20"/>
@@ -486,15 +575,14 @@
       <w:pPr>
         <w:jc w:val="both"/>
         <w:rPr>
-          <w:rFonts w:ascii="Times New Roman" w:hAnsi="Times New Roman"/>
-          <w:sz w:val="20"/>
-          <w:szCs w:val="20"/>
-        </w:rPr>
-      </w:pPr>
-      <w:r>
-        <w:rPr>
-          <w:rFonts w:ascii="Times New Roman" w:hAnsi="Times New Roman"/>
-          <w:b/>
+          <w:rFonts w:ascii="Arial" w:hAnsi="Arial" w:cs="Arial"/>
+          <w:sz w:val="20"/>
+          <w:szCs w:val="20"/>
+        </w:rPr>
+      </w:pPr>
+      <w:r>
+        <w:rPr>
+          <w:rFonts w:ascii="Arial" w:hAnsi="Arial" w:cs="Arial"/>
           <w:spacing w:val="10"/>
           <w:sz w:val="20"/>
           <w:szCs w:val="20"/>
@@ -517,7 +605,7 @@
   <w:abstractNum w:abstractNumId="0">
     <w:nsid w:val="FFFFFF7F"/>
     <w:multiLevelType w:val="singleLevel"/>
-    <w:tmpl w:val="0088D5AA"/>
+    <w:tmpl w:val="51CC669E"/>
     <w:lvl w:ilvl="0">
       <w:start w:val="1"/>
       <w:numFmt w:val="decimal"/>
@@ -534,7 +622,7 @@
   <w:abstractNum w:abstractNumId="1">
     <w:nsid w:val="FFFFFF83"/>
     <w:multiLevelType w:val="singleLevel"/>
-    <w:tmpl w:val="1E96C2B4"/>
+    <w:tmpl w:val="AD1E00BA"/>
     <w:lvl w:ilvl="0">
       <w:start w:val="1"/>
       <w:numFmt w:val="bullet"/>
@@ -554,7 +642,7 @@
   <w:abstractNum w:abstractNumId="2">
     <w:nsid w:val="FFFFFF88"/>
     <w:multiLevelType w:val="singleLevel"/>
-    <w:tmpl w:val="EB721E92"/>
+    <w:tmpl w:val="F8407018"/>
     <w:lvl w:ilvl="0">
       <w:start w:val="1"/>
       <w:numFmt w:val="decimal"/>
@@ -571,7 +659,7 @@
   <w:abstractNum w:abstractNumId="3">
     <w:nsid w:val="FFFFFF89"/>
     <w:multiLevelType w:val="singleLevel"/>
-    <w:tmpl w:val="F4A02C60"/>
+    <w:tmpl w:val="E9D41E3A"/>
     <w:lvl w:ilvl="0">
       <w:start w:val="1"/>
       <w:numFmt w:val="bullet"/>
@@ -1733,18 +1821,18 @@
 </file>
 
 <file path=customXml/item2.xml><?xml version="1.0" encoding="utf-8"?>
+<t:templateProperties xmlns:t="http://schemas.microsoft.com/templates/2006/recipientData">
+  <t:recipientName/>
+</t:templateProperties>
+</file>
+
+<file path=customXml/item3.xml><?xml version="1.0" encoding="utf-8"?>
 <?mso-contentType ?>
 <FormTemplates xmlns="http://schemas.microsoft.com/sharepoint/v3/contenttype/forms">
   <Display>DocumentLibraryForm</Display>
   <Edit>AssetEditForm</Edit>
   <New>DocumentLibraryForm</New>
 </FormTemplates>
-</file>
-
-<file path=customXml/item3.xml><?xml version="1.0" encoding="utf-8"?>
-<t:templateProperties xmlns:t="http://schemas.microsoft.com/templates/2006/recipientData">
-  <t:recipientName/>
-</t:templateProperties>
 </file>
 
 <file path=customXml/itemProps1.xml><?xml version="1.0" encoding="utf-8"?>
@@ -1756,17 +1844,17 @@
 </file>
 
 <file path=customXml/itemProps2.xml><?xml version="1.0" encoding="utf-8"?>
+<ds:datastoreItem xmlns:ds="http://schemas.openxmlformats.org/officeDocument/2006/customXml" ds:itemID="{4B146CC5-D3C5-43BB-AF4E-26D9B320BDC6}">
+  <ds:schemaRefs>
+    <ds:schemaRef ds:uri="http://schemas.microsoft.com/templates/2006/recipientData"/>
+  </ds:schemaRefs>
+</ds:datastoreItem>
+</file>
+
+<file path=customXml/itemProps3.xml><?xml version="1.0" encoding="utf-8"?>
 <ds:datastoreItem xmlns:ds="http://schemas.openxmlformats.org/officeDocument/2006/customXml" ds:itemID="{20E68985-46E5-47E6-AACB-E1851FD64AF5}">
   <ds:schemaRefs>
     <ds:schemaRef ds:uri="http://schemas.microsoft.com/sharepoint/v3/contenttype/forms"/>
   </ds:schemaRefs>
 </ds:datastoreItem>
-</file>
-
-<file path=customXml/itemProps3.xml><?xml version="1.0" encoding="utf-8"?>
-<ds:datastoreItem xmlns:ds="http://schemas.openxmlformats.org/officeDocument/2006/customXml" ds:itemID="{4B146CC5-D3C5-43BB-AF4E-26D9B320BDC6}">
-  <ds:schemaRefs>
-    <ds:schemaRef ds:uri="http://schemas.microsoft.com/templates/2006/recipientData"/>
-  </ds:schemaRefs>
-</ds:datastoreItem>
 </file>
</xml_diff>